<commit_message>
writing theoretical part of maturity
</commit_message>
<xml_diff>
--- a/maturity_exam/Braillova_tiskarna_Michalenko_MP.docx
+++ b/maturity_exam/Braillova_tiskarna_Michalenko_MP.docx
@@ -1189,7 +1189,7 @@
           <w:rPr>
             <w:noProof/>
           </w:rPr>
-          <w:t>10.10.2023</w:t>
+          <w:t>19.10.2023</w:t>
         </w:r>
       </w:fldSimple>
       <w:r>
@@ -2668,13 +2668,7 @@
     </w:p>
     <w:p>
       <w:r>
-        <w:t xml:space="preserve">Když jsem se jednou o tomto nápadu bavil s šéfem firmy </w:t>
-      </w:r>
-      <w:r>
-        <w:t>NOVOTNÝ AUTOMATION s.r.o.</w:t>
-      </w:r>
-      <w:r>
-        <w:t>, tak se mě zeptal, zda bych nechtěl tento projekt vypracovat pro něj, a já tu nabídku přijal.</w:t>
+        <w:t>Když jsem se jednou o tomto nápadu bavil s šéfem firmy NOVOTNÝ AUTOMATION s.r.o., tak se mě zeptal, zda bych nechtěl tento projekt vypracovat pro něj, a já tu nabídku přijal.</w:t>
       </w:r>
     </w:p>
     <w:p>
@@ -5602,6 +5596,257 @@
       </w:pPr>
       <w:r>
         <w:lastRenderedPageBreak/>
+        <w:t>DC motor</w:t>
+      </w:r>
+    </w:p>
+    <w:p>
+      <w:r>
+        <w:t>Stejnosměrný (DC) motor je v elektrotechnice točivý elektrický stroj na stejnosměrný prou</w:t>
+      </w:r>
+      <w:r>
+        <w:t>d</w:t>
+      </w:r>
+      <w:r>
+        <w:t>, s vnitřní komutací cívek v rotoru. Může pracovat v režimu elektromotor nebo generátor (dynamo).</w:t>
+      </w:r>
+      <w:r>
+        <w:t xml:space="preserve"> Princip stejnosměrného motoru objevil v roce 1873 </w:t>
+      </w:r>
+      <w:proofErr w:type="spellStart"/>
+      <w:r>
+        <w:t>Zénobe</w:t>
+      </w:r>
+      <w:proofErr w:type="spellEnd"/>
+      <w:r>
+        <w:t xml:space="preserve"> </w:t>
+      </w:r>
+      <w:proofErr w:type="spellStart"/>
+      <w:r>
+        <w:t>Gramme</w:t>
+      </w:r>
+      <w:proofErr w:type="spellEnd"/>
+      <w:r>
+        <w:t>. Stejnosměrné motory se dělí do více skupin, na kartáčové a bezkartáčové a dále podle typu buzení, na motory s cizím buzením, motory se sériovým buzením a derivační motory.</w:t>
+      </w:r>
+      <w:sdt>
+        <w:sdtPr>
+          <w:id w:val="-861269831"/>
+          <w:citation/>
+        </w:sdtPr>
+        <w:sdtContent>
+          <w:r>
+            <w:fldChar w:fldCharType="begin"/>
+          </w:r>
+          <w:r>
+            <w:instrText xml:space="preserve"> CITATION Wik231 \l 1029 </w:instrText>
+          </w:r>
+          <w:r>
+            <w:fldChar w:fldCharType="separate"/>
+          </w:r>
+          <w:r>
+            <w:rPr>
+              <w:noProof/>
+            </w:rPr>
+            <w:t xml:space="preserve"> (3)</w:t>
+          </w:r>
+          <w:r>
+            <w:fldChar w:fldCharType="end"/>
+          </w:r>
+        </w:sdtContent>
+      </w:sdt>
+    </w:p>
+    <w:p>
+      <w:r>
+        <w:t>Malé stejnosměrné motory jsou požívány v hračkách a pohonech spotřebičů. Díky jejich rozšíření jsou cenově velmi přístupné</w:t>
+      </w:r>
+      <w:r>
+        <w:t xml:space="preserve">, </w:t>
+      </w:r>
+      <w:r>
+        <w:t xml:space="preserve">je jich velké množství a </w:t>
+      </w:r>
+      <w:r>
+        <w:t xml:space="preserve">dělají se ve </w:t>
+      </w:r>
+      <w:r>
+        <w:t>všech možn</w:t>
+      </w:r>
+      <w:r>
+        <w:t>ých</w:t>
+      </w:r>
+      <w:r>
+        <w:t xml:space="preserve"> </w:t>
+      </w:r>
+      <w:r>
+        <w:t>rozměrech a s různými parametry. Díky tomu jsou velmi používané nejen v profesionálních strojích ale využívají je i kutilové. Někdy se prodávají s přimontovanou převodovkou pro dosažení větších otáček nebo většího kroutícího momentu.</w:t>
+      </w:r>
+    </w:p>
+    <w:p>
+      <w:pPr>
+        <w:pStyle w:val="Nadpis2"/>
+      </w:pPr>
+      <w:r>
+        <w:t>Stavba stejnosměrného motoru</w:t>
+      </w:r>
+    </w:p>
+    <w:p>
+      <w:r>
+        <w:t xml:space="preserve">Stejnosměrný motor má čtyři hlavní díly, společný magnetický obvod statoru a rotoru, buzení magnetického toku statoru, komutátor s kartáči a rotor. Napájení rotoru je realizováno přes sběrací kartáče na komutátoru, který přepíná vinutí rotoru. Na statoru je budící vinutí, které </w:t>
+      </w:r>
+      <w:proofErr w:type="gramStart"/>
+      <w:r>
+        <w:t>vytváří</w:t>
+      </w:r>
+      <w:proofErr w:type="gramEnd"/>
+      <w:r>
+        <w:t xml:space="preserve"> magnetický tok. Budící vinutí je nahrazováno u nových konstrukcí permanentním magnetem. Změnou velikosti budícího proudu nebo napájecího napětí kotvy je možno řídit rychlosti otáčení</w:t>
+      </w:r>
+      <w:r>
+        <w:t xml:space="preserve"> (</w:t>
+      </w:r>
+      <w:proofErr w:type="spellStart"/>
+      <w:r>
+        <w:t>ot</w:t>
+      </w:r>
+      <w:proofErr w:type="spellEnd"/>
+      <w:r>
+        <w:t xml:space="preserve">/min). Změnou směru jen budícího proudu nebo jen napětím kotvy docílíme změnu směru otáčení kotvy. </w:t>
+      </w:r>
+      <w:sdt>
+        <w:sdtPr>
+          <w:id w:val="-224913120"/>
+          <w:citation/>
+        </w:sdtPr>
+        <w:sdtContent>
+          <w:r>
+            <w:fldChar w:fldCharType="begin"/>
+          </w:r>
+          <w:r>
+            <w:instrText xml:space="preserve"> CITATION Wik231 \l 1029 </w:instrText>
+          </w:r>
+          <w:r>
+            <w:fldChar w:fldCharType="separate"/>
+          </w:r>
+          <w:r>
+            <w:rPr>
+              <w:noProof/>
+            </w:rPr>
+            <w:t>(3)</w:t>
+          </w:r>
+          <w:r>
+            <w:fldChar w:fldCharType="end"/>
+          </w:r>
+        </w:sdtContent>
+      </w:sdt>
+    </w:p>
+    <w:p>
+      <w:pPr>
+        <w:pStyle w:val="ObrzekvMP"/>
+        <w:keepNext/>
+      </w:pPr>
+      <w:r>
+        <w:rPr>
+          <w:noProof/>
+        </w:rPr>
+        <w:drawing>
+          <wp:inline distT="0" distB="0" distL="0" distR="0" wp14:anchorId="0B10BBFC" wp14:editId="198D1606">
+            <wp:extent cx="4954628" cy="3514725"/>
+            <wp:effectExtent l="0" t="0" r="0" b="0"/>
+            <wp:docPr id="2080239191" name="Obrázek 1" descr="Obsah obrázku text, logo, kruh, Písmo&#10;&#10;Popis byl vytvořen automaticky"/>
+            <wp:cNvGraphicFramePr>
+              <a:graphicFrameLocks xmlns:a="http://schemas.openxmlformats.org/drawingml/2006/main" noChangeAspect="1"/>
+            </wp:cNvGraphicFramePr>
+            <a:graphic xmlns:a="http://schemas.openxmlformats.org/drawingml/2006/main">
+              <a:graphicData uri="http://schemas.openxmlformats.org/drawingml/2006/picture">
+                <pic:pic xmlns:pic="http://schemas.openxmlformats.org/drawingml/2006/picture">
+                  <pic:nvPicPr>
+                    <pic:cNvPr id="2080239191" name="Obrázek 1" descr="Obsah obrázku text, logo, kruh, Písmo&#10;&#10;Popis byl vytvořen automaticky"/>
+                    <pic:cNvPicPr/>
+                  </pic:nvPicPr>
+                  <pic:blipFill>
+                    <a:blip r:embed="rId16" cstate="print">
+                      <a:extLst>
+                        <a:ext uri="{28A0092B-C50C-407E-A947-70E740481C1C}">
+                          <a14:useLocalDpi xmlns:a14="http://schemas.microsoft.com/office/drawing/2010/main" val="0"/>
+                        </a:ext>
+                      </a:extLst>
+                    </a:blip>
+                    <a:stretch>
+                      <a:fillRect/>
+                    </a:stretch>
+                  </pic:blipFill>
+                  <pic:spPr>
+                    <a:xfrm>
+                      <a:off x="0" y="0"/>
+                      <a:ext cx="4959918" cy="3518478"/>
+                    </a:xfrm>
+                    <a:prstGeom prst="rect">
+                      <a:avLst/>
+                    </a:prstGeom>
+                  </pic:spPr>
+                </pic:pic>
+              </a:graphicData>
+            </a:graphic>
+          </wp:inline>
+        </w:drawing>
+      </w:r>
+    </w:p>
+    <w:p>
+      <w:pPr>
+        <w:pStyle w:val="Titulek"/>
+      </w:pPr>
+      <w:r>
+        <w:t xml:space="preserve">Obrázek </w:t>
+      </w:r>
+      <w:fldSimple w:instr=" SEQ Obrázek \* ARABIC ">
+        <w:r>
+          <w:rPr>
+            <w:noProof/>
+          </w:rPr>
+          <w:t>2</w:t>
+        </w:r>
+      </w:fldSimple>
+      <w:r>
+        <w:t xml:space="preserve"> stavba stejnosměrného motoru</w:t>
+      </w:r>
+    </w:p>
+    <w:p>
+      <w:pPr>
+        <w:pStyle w:val="Nadpis2"/>
+      </w:pPr>
+      <w:r>
+        <w:lastRenderedPageBreak/>
+        <w:t>Princip činnosti stejnosměrného motoru</w:t>
+      </w:r>
+    </w:p>
+    <w:p>
+      <w:r>
+        <w:t>Stejnosměrný motor se skládá z rotoru (upevněn na hřídeli) a statoru (pevná část elektromotoru). Rotor je vždy elektromagnet, stator může být buď elektromagnet nebo permanentní magnet. Kotvou je označován elektromagnet, na kterém dochází k přepólování napájení jeho vinutí (buď pomocí komutátoru nebo řídícím elektronickým obvodem). Kotva může být na statoru i na rotoru (podle konstrukce motoru).</w:t>
+      </w:r>
+    </w:p>
+    <w:p>
+      <w:r>
+        <w:t>Magnetický tok budícího vinutí a kotvy na sebe silově působí. Stejné póly se odpuzují a opačné přitahují. Tím vzniká točivý moment. Pokud by při pootočení nedošlo k</w:t>
+      </w:r>
+      <w:r>
+        <w:t> </w:t>
+      </w:r>
+      <w:r>
+        <w:t>přepnutí</w:t>
+      </w:r>
+      <w:r>
+        <w:t xml:space="preserve"> vinutí kotvy (komutaci), došlo by k zastavení. Vektory spřaženého magnetického toku by nevyvozovaly vzájemné silové účinky (magnetická pole by byla orientována ve stejném směru). Pro zachování dosavadního směru otáčení je kotva přepólována tak, aby se rotor snažil pootočit směrem do další neutrální polohy</w:t>
+      </w:r>
+      <w:r>
+        <w:t>, ale mezi tím dojde opět k další komutaci části vinutí kotvy. Pro plynulejší pohyb má kotva tři a více vinutí. Změnu směru otáčení motoru nebo polarity výstupního napětí dynama je možno uskutečnit reverzací (přepólováním) jen kotvy, nebo jen buzení. Pro rychlou reverzaci motoru je obvykle reverzována kotva, která má mnohem menší časovou konstantu než budicí obvod.</w:t>
+      </w:r>
+    </w:p>
+    <w:p>
+      <w:pPr>
+        <w:pStyle w:val="Nadpis1"/>
+      </w:pPr>
+      <w:r>
+        <w:lastRenderedPageBreak/>
         <w:t>Návrh konstrukce a hardwaru nástavby</w:t>
       </w:r>
     </w:p>
@@ -5696,7 +5941,7 @@
                     <pic:cNvPicPr/>
                   </pic:nvPicPr>
                   <pic:blipFill>
-                    <a:blip r:embed="rId16" cstate="print">
+                    <a:blip r:embed="rId17" cstate="print">
                       <a:extLst>
                         <a:ext uri="{28A0092B-C50C-407E-A947-70E740481C1C}">
                           <a14:useLocalDpi xmlns:a14="http://schemas.microsoft.com/office/drawing/2010/main" val="0"/>
@@ -5735,7 +5980,7 @@
           <w:rPr>
             <w:noProof/>
           </w:rPr>
-          <w:t>2</w:t>
+          <w:t>3</w:t>
         </w:r>
       </w:fldSimple>
       <w:r>
@@ -6162,8 +6407,8 @@
       </w:r>
       <w:bookmarkStart w:id="23" w:name="_Toc86047606"/>
     </w:p>
-    <w:bookmarkStart w:id="24" w:name="_Toc86055213" w:displacedByCustomXml="next"/>
-    <w:bookmarkStart w:id="25" w:name="_Toc147398988" w:displacedByCustomXml="next"/>
+    <w:bookmarkStart w:id="24" w:name="_Toc147398988" w:displacedByCustomXml="next"/>
+    <w:bookmarkStart w:id="25" w:name="_Toc86055213" w:displacedByCustomXml="next"/>
     <w:sdt>
       <w:sdtPr>
         <w:rPr>
@@ -6292,8 +6537,8 @@
         <w:p>
           <w:pPr>
             <w:sectPr>
-              <w:footerReference w:type="even" r:id="rId17"/>
-              <w:footerReference w:type="default" r:id="rId18"/>
+              <w:footerReference w:type="even" r:id="rId18"/>
+              <w:footerReference w:type="default" r:id="rId19"/>
               <w:type w:val="oddPage"/>
               <w:pgSz w:w="11906" w:h="16838"/>
               <w:pgMar w:top="1417" w:right="1417" w:bottom="1417" w:left="1417" w:header="708" w:footer="708" w:gutter="0"/>
@@ -8441,7 +8686,6 @@
   <w:style w:type="character" w:default="1" w:styleId="Standardnpsmoodstavce">
     <w:name w:val="Default Paragraph Font"/>
     <w:uiPriority w:val="1"/>
-    <w:semiHidden/>
     <w:unhideWhenUsed/>
   </w:style>
   <w:style w:type="table" w:default="1" w:styleId="Normlntabulka">
@@ -9288,6 +9532,7 @@
   <w:rsids>
     <w:rsidRoot w:val="00D80439"/>
     <w:rsid w:val="00264235"/>
+    <w:rsid w:val="00321E3F"/>
     <w:rsid w:val="00524373"/>
     <w:rsid w:val="00AC2649"/>
     <w:rsid w:val="00D80439"/>
@@ -10010,11 +10255,31 @@
     <b:URL>https://cs.wikipedia.org/w/index.php?title=Psac%C3%AD_stroj_pro_nevidom%C3%A9&amp;action=history</b:URL>
     <b:RefOrder>1</b:RefOrder>
   </b:Source>
+  <b:Source>
+    <b:Tag>Wik231</b:Tag>
+    <b:SourceType>InternetSite</b:SourceType>
+    <b:Guid>{8445023B-3066-4D3A-B5F6-394AF584897E}</b:Guid>
+    <b:Author>
+      <b:Author>
+        <b:Corporate>Wikipedia foundation</b:Corporate>
+      </b:Author>
+    </b:Author>
+    <b:Title>Stejnosměrný motor</b:Title>
+    <b:InternetSiteTitle>Wikipedia org</b:InternetSiteTitle>
+    <b:Year>2023</b:Year>
+    <b:Month>Říjen</b:Month>
+    <b:Day>13</b:Day>
+    <b:YearAccessed>2023</b:YearAccessed>
+    <b:MonthAccessed>Říjen</b:MonthAccessed>
+    <b:DayAccessed>19</b:DayAccessed>
+    <b:URL>https://cs.wikipedia.org/wiki/Stejnosm%C4%9Brn%C3%BD_motor</b:URL>
+    <b:RefOrder>3</b:RefOrder>
+  </b:Source>
 </b:Sources>
 </file>
 
 <file path=customXml/itemProps1.xml><?xml version="1.0" encoding="utf-8"?>
-<ds:datastoreItem xmlns:ds="http://schemas.openxmlformats.org/officeDocument/2006/customXml" ds:itemID="{064C04BD-B7F5-4A53-811A-80A4C7B0A05C}">
+<ds:datastoreItem xmlns:ds="http://schemas.openxmlformats.org/officeDocument/2006/customXml" ds:itemID="{32A5E73B-AAF3-4F24-99F3-10935C770FE7}">
   <ds:schemaRefs>
     <ds:schemaRef ds:uri="http://schemas.openxmlformats.org/officeDocument/2006/bibliography"/>
   </ds:schemaRefs>

</xml_diff>